<commit_message>
Scelta e analisi del cluster completata
</commit_message>
<xml_diff>
--- a/DeChiara-Ferrara-FIA .docx
+++ b/DeChiara-Ferrara-FIA .docx
@@ -4539,6 +4539,16 @@
       <w:pPr>
         <w:rPr>
           <w:rFonts w:ascii="Times New Roman" w:hAnsi="Times New Roman" w:cs="Times New Roman"/>
+          <w:sz w:val="28"/>
+          <w:szCs w:val="28"/>
+          <w:lang w:val="it-IT"/>
+        </w:rPr>
+      </w:pPr>
+    </w:p>
+    <w:p>
+      <w:pPr>
+        <w:rPr>
+          <w:rFonts w:ascii="Times New Roman" w:hAnsi="Times New Roman" w:cs="Times New Roman"/>
           <w:lang w:val="it-IT"/>
         </w:rPr>
       </w:pPr>
@@ -4630,6 +4640,231 @@
           </wp:inline>
         </w:drawing>
       </w:r>
+    </w:p>
+    <w:p>
+      <w:pPr>
+        <w:rPr>
+          <w:rFonts w:ascii="Times New Roman" w:hAnsi="Times New Roman" w:cs="Times New Roman"/>
+          <w:lang w:val="it-IT"/>
+        </w:rPr>
+      </w:pPr>
+    </w:p>
+    <w:p>
+      <w:pPr>
+        <w:rPr>
+          <w:rFonts w:ascii="Times New Roman" w:hAnsi="Times New Roman" w:cs="Times New Roman"/>
+          <w:sz w:val="28"/>
+          <w:szCs w:val="28"/>
+          <w:lang w:val="it-IT"/>
+        </w:rPr>
+      </w:pPr>
+      <w:r>
+        <w:rPr>
+          <w:rFonts w:ascii="Times New Roman" w:hAnsi="Times New Roman" w:cs="Times New Roman"/>
+          <w:sz w:val="28"/>
+          <w:szCs w:val="28"/>
+          <w:lang w:val="it-IT"/>
+        </w:rPr>
+        <w:t xml:space="preserve">Dal punto di gomito </w:t>
+      </w:r>
+      <w:r>
+        <w:rPr>
+          <w:rFonts w:ascii="Times New Roman" w:hAnsi="Times New Roman" w:cs="Times New Roman"/>
+          <w:sz w:val="28"/>
+          <w:szCs w:val="28"/>
+          <w:lang w:val="it-IT"/>
+        </w:rPr>
+        <w:t>si evince che il numero ideale di cluster da utilizzare è pari a 6.</w:t>
+      </w:r>
+    </w:p>
+    <w:p>
+      <w:pPr>
+        <w:rPr>
+          <w:rFonts w:ascii="Times New Roman" w:hAnsi="Times New Roman" w:cs="Times New Roman"/>
+          <w:sz w:val="28"/>
+          <w:szCs w:val="28"/>
+          <w:lang w:val="it-IT"/>
+        </w:rPr>
+      </w:pPr>
+      <w:r>
+        <w:rPr>
+          <w:rFonts w:ascii="Times New Roman" w:hAnsi="Times New Roman" w:cs="Times New Roman"/>
+          <w:sz w:val="28"/>
+          <w:szCs w:val="28"/>
+          <w:lang w:val="it-IT"/>
+        </w:rPr>
+        <w:t>Dopo aver assegnato tale valore a k(</w:t>
+      </w:r>
+      <w:proofErr w:type="spellStart"/>
+      <w:r>
+        <w:rPr>
+          <w:rFonts w:ascii="Times New Roman" w:hAnsi="Times New Roman" w:cs="Times New Roman"/>
+          <w:sz w:val="28"/>
+          <w:szCs w:val="28"/>
+          <w:lang w:val="it-IT"/>
+        </w:rPr>
+        <w:t>n_clusters</w:t>
+      </w:r>
+      <w:proofErr w:type="spellEnd"/>
+      <w:r>
+        <w:rPr>
+          <w:rFonts w:ascii="Times New Roman" w:hAnsi="Times New Roman" w:cs="Times New Roman"/>
+          <w:sz w:val="28"/>
+          <w:szCs w:val="28"/>
+          <w:lang w:val="it-IT"/>
+        </w:rPr>
+        <w:t>) possiamo implementare l’algoritmo precedentemente scelto.</w:t>
+      </w:r>
+    </w:p>
+    <w:p>
+      <w:pPr>
+        <w:rPr>
+          <w:rFonts w:ascii="Times New Roman" w:hAnsi="Times New Roman" w:cs="Times New Roman"/>
+          <w:sz w:val="28"/>
+          <w:szCs w:val="28"/>
+          <w:lang w:val="it-IT"/>
+        </w:rPr>
+      </w:pPr>
+      <w:r>
+        <w:rPr>
+          <w:rFonts w:ascii="Times New Roman" w:hAnsi="Times New Roman" w:cs="Times New Roman"/>
+          <w:sz w:val="28"/>
+          <w:szCs w:val="28"/>
+          <w:lang w:val="it-IT"/>
+        </w:rPr>
+        <w:t>Mediante le funzioni:</w:t>
+      </w:r>
+    </w:p>
+    <w:p>
+      <w:pPr>
+        <w:pStyle w:val="Paragrafoelenco"/>
+        <w:numPr>
+          <w:ilvl w:val="0"/>
+          <w:numId w:val="18"/>
+        </w:numPr>
+        <w:rPr>
+          <w:rFonts w:ascii="Times New Roman" w:hAnsi="Times New Roman" w:cs="Times New Roman"/>
+          <w:sz w:val="28"/>
+          <w:szCs w:val="28"/>
+          <w:lang w:val="it-IT"/>
+        </w:rPr>
+      </w:pPr>
+      <w:proofErr w:type="gramStart"/>
+      <w:r>
+        <w:rPr>
+          <w:rFonts w:ascii="Times New Roman" w:hAnsi="Times New Roman" w:cs="Times New Roman"/>
+          <w:sz w:val="28"/>
+          <w:szCs w:val="28"/>
+          <w:lang w:val="it-IT"/>
+        </w:rPr>
+        <w:t>.</w:t>
+      </w:r>
+      <w:proofErr w:type="spellStart"/>
+      <w:r>
+        <w:rPr>
+          <w:rFonts w:ascii="Times New Roman" w:hAnsi="Times New Roman" w:cs="Times New Roman"/>
+          <w:sz w:val="28"/>
+          <w:szCs w:val="28"/>
+          <w:lang w:val="it-IT"/>
+        </w:rPr>
+        <w:t>fit</w:t>
+      </w:r>
+      <w:proofErr w:type="spellEnd"/>
+      <w:proofErr w:type="gramEnd"/>
+      <w:r>
+        <w:rPr>
+          <w:rFonts w:ascii="Times New Roman" w:hAnsi="Times New Roman" w:cs="Times New Roman"/>
+          <w:sz w:val="28"/>
+          <w:szCs w:val="28"/>
+          <w:lang w:val="it-IT"/>
+        </w:rPr>
+        <w:t>()</w:t>
+      </w:r>
+    </w:p>
+    <w:p>
+      <w:pPr>
+        <w:pStyle w:val="Paragrafoelenco"/>
+        <w:numPr>
+          <w:ilvl w:val="0"/>
+          <w:numId w:val="18"/>
+        </w:numPr>
+        <w:rPr>
+          <w:rFonts w:ascii="Times New Roman" w:hAnsi="Times New Roman" w:cs="Times New Roman"/>
+          <w:sz w:val="28"/>
+          <w:szCs w:val="28"/>
+          <w:lang w:val="it-IT"/>
+        </w:rPr>
+      </w:pPr>
+      <w:proofErr w:type="gramStart"/>
+      <w:r>
+        <w:rPr>
+          <w:rFonts w:ascii="Times New Roman" w:hAnsi="Times New Roman" w:cs="Times New Roman"/>
+          <w:sz w:val="28"/>
+          <w:szCs w:val="28"/>
+          <w:lang w:val="it-IT"/>
+        </w:rPr>
+        <w:t>.</w:t>
+      </w:r>
+      <w:proofErr w:type="spellStart"/>
+      <w:r>
+        <w:rPr>
+          <w:rFonts w:ascii="Times New Roman" w:hAnsi="Times New Roman" w:cs="Times New Roman"/>
+          <w:sz w:val="28"/>
+          <w:szCs w:val="28"/>
+          <w:lang w:val="it-IT"/>
+        </w:rPr>
+        <w:t>predict</w:t>
+      </w:r>
+      <w:proofErr w:type="spellEnd"/>
+      <w:proofErr w:type="gramEnd"/>
+      <w:r>
+        <w:rPr>
+          <w:rFonts w:ascii="Times New Roman" w:hAnsi="Times New Roman" w:cs="Times New Roman"/>
+          <w:sz w:val="28"/>
+          <w:szCs w:val="28"/>
+          <w:lang w:val="it-IT"/>
+        </w:rPr>
+        <w:t>()</w:t>
+      </w:r>
+    </w:p>
+    <w:p>
+      <w:pPr>
+        <w:rPr>
+          <w:rFonts w:ascii="Times New Roman" w:hAnsi="Times New Roman" w:cs="Times New Roman"/>
+          <w:sz w:val="28"/>
+          <w:szCs w:val="28"/>
+          <w:lang w:val="it-IT"/>
+        </w:rPr>
+      </w:pPr>
+      <w:r>
+        <w:rPr>
+          <w:rFonts w:ascii="Times New Roman" w:hAnsi="Times New Roman" w:cs="Times New Roman"/>
+          <w:sz w:val="28"/>
+          <w:szCs w:val="28"/>
+          <w:lang w:val="it-IT"/>
+        </w:rPr>
+        <w:t>Siamo riusciti ad addestrare il modello e ad effettuare previsioni sul set di dati.</w:t>
+      </w:r>
+    </w:p>
+    <w:p>
+      <w:pPr>
+        <w:rPr>
+          <w:rFonts w:ascii="Times New Roman" w:hAnsi="Times New Roman" w:cs="Times New Roman"/>
+          <w:sz w:val="28"/>
+          <w:szCs w:val="28"/>
+          <w:lang w:val="it-IT"/>
+        </w:rPr>
+      </w:pPr>
+    </w:p>
+    <w:p>
+      <w:pPr>
+        <w:rPr>
+          <w:rFonts w:ascii="Times New Roman" w:hAnsi="Times New Roman" w:cs="Times New Roman"/>
+          <w:sz w:val="28"/>
+          <w:szCs w:val="28"/>
+          <w:lang w:val="it-IT"/>
+        </w:rPr>
+      </w:pPr>
     </w:p>
     <w:p>
       <w:pPr>
@@ -4703,13 +4938,131 @@
           <w:lang w:val="it-IT"/>
         </w:rPr>
       </w:pPr>
+    </w:p>
+    <w:p>
+      <w:pPr>
+        <w:rPr>
+          <w:rFonts w:ascii="Times New Roman" w:hAnsi="Times New Roman" w:cs="Times New Roman"/>
+          <w:sz w:val="28"/>
+          <w:szCs w:val="28"/>
+          <w:lang w:val="it-IT"/>
+        </w:rPr>
+      </w:pPr>
+      <w:proofErr w:type="gramStart"/>
+      <w:r>
+        <w:rPr>
+          <w:rFonts w:ascii="Times New Roman" w:hAnsi="Times New Roman" w:cs="Times New Roman"/>
+          <w:sz w:val="28"/>
+          <w:szCs w:val="28"/>
+          <w:lang w:val="it-IT"/>
+        </w:rPr>
+        <w:t>Con .</w:t>
+      </w:r>
+      <w:proofErr w:type="spellStart"/>
+      <w:r>
+        <w:rPr>
+          <w:rFonts w:ascii="Times New Roman" w:hAnsi="Times New Roman" w:cs="Times New Roman"/>
+          <w:sz w:val="28"/>
+          <w:szCs w:val="28"/>
+          <w:lang w:val="it-IT"/>
+        </w:rPr>
+        <w:t>scatter</w:t>
+      </w:r>
+      <w:proofErr w:type="spellEnd"/>
+      <w:proofErr w:type="gramEnd"/>
+      <w:r>
+        <w:rPr>
+          <w:rFonts w:ascii="Times New Roman" w:hAnsi="Times New Roman" w:cs="Times New Roman"/>
+          <w:sz w:val="28"/>
+          <w:szCs w:val="28"/>
+          <w:lang w:val="it-IT"/>
+        </w:rPr>
+        <w:t>() e .annotate() implementate mediante la libreria “</w:t>
+      </w:r>
+      <w:proofErr w:type="spellStart"/>
+      <w:r>
+        <w:rPr>
+          <w:rFonts w:ascii="Times New Roman" w:hAnsi="Times New Roman" w:cs="Times New Roman"/>
+          <w:i/>
+          <w:iCs/>
+          <w:sz w:val="28"/>
+          <w:szCs w:val="28"/>
+          <w:lang w:val="it-IT"/>
+        </w:rPr>
+        <w:t>matplotlib</w:t>
+      </w:r>
+      <w:proofErr w:type="spellEnd"/>
+      <w:r>
+        <w:rPr>
+          <w:rFonts w:ascii="Times New Roman" w:hAnsi="Times New Roman" w:cs="Times New Roman"/>
+          <w:i/>
+          <w:iCs/>
+          <w:sz w:val="28"/>
+          <w:szCs w:val="28"/>
+          <w:lang w:val="it-IT"/>
+        </w:rPr>
+        <w:t>”</w:t>
+      </w:r>
+      <w:r>
+        <w:rPr>
+          <w:rFonts w:ascii="Times New Roman" w:hAnsi="Times New Roman" w:cs="Times New Roman"/>
+          <w:sz w:val="28"/>
+          <w:szCs w:val="28"/>
+          <w:lang w:val="it-IT"/>
+        </w:rPr>
+        <w:t xml:space="preserve">, siamo riusciti a creare grafi a dispersione con le annotazioni delle </w:t>
+      </w:r>
+      <w:r>
+        <w:rPr>
+          <w:rFonts w:ascii="Times New Roman" w:hAnsi="Times New Roman" w:cs="Times New Roman"/>
+          <w:sz w:val="28"/>
+          <w:szCs w:val="28"/>
+          <w:lang w:val="it-IT"/>
+        </w:rPr>
+        <w:t>rispettive</w:t>
+      </w:r>
+      <w:r>
+        <w:rPr>
+          <w:rFonts w:ascii="Times New Roman" w:hAnsi="Times New Roman" w:cs="Times New Roman"/>
+          <w:sz w:val="28"/>
+          <w:szCs w:val="28"/>
+          <w:lang w:val="it-IT"/>
+        </w:rPr>
+        <w:t xml:space="preserve"> categorie</w:t>
+      </w:r>
+      <w:r>
+        <w:rPr>
+          <w:rFonts w:ascii="Times New Roman" w:hAnsi="Times New Roman" w:cs="Times New Roman"/>
+          <w:sz w:val="28"/>
+          <w:szCs w:val="28"/>
+          <w:lang w:val="it-IT"/>
+        </w:rPr>
+        <w:t>.</w:t>
+      </w:r>
+      <w:r>
+        <w:rPr>
+          <w:rFonts w:ascii="Times New Roman" w:hAnsi="Times New Roman" w:cs="Times New Roman"/>
+          <w:sz w:val="28"/>
+          <w:szCs w:val="28"/>
+          <w:lang w:val="it-IT"/>
+        </w:rPr>
+        <w:t xml:space="preserve"> </w:t>
+      </w:r>
+    </w:p>
+    <w:p>
+      <w:pPr>
+        <w:rPr>
+          <w:rFonts w:ascii="Times New Roman" w:hAnsi="Times New Roman" w:cs="Times New Roman"/>
+          <w:lang w:val="it-IT"/>
+        </w:rPr>
+      </w:pPr>
       <w:r>
         <w:rPr>
           <w:noProof/>
         </w:rPr>
         <w:drawing>
-          <wp:inline distT="0" distB="0" distL="0" distR="0" wp14:anchorId="15B816CB" wp14:editId="6CE5C328">
-            <wp:extent cx="5287645" cy="4936306"/>
+          <wp:inline distT="0" distB="0" distL="0" distR="0" wp14:anchorId="15B816CB" wp14:editId="23A3F4CA">
+            <wp:extent cx="6105525" cy="5699842"/>
             <wp:effectExtent l="0" t="0" r="0" b="0"/>
             <wp:docPr id="11" name="Immagine 11"/>
             <wp:cNvGraphicFramePr>
@@ -4731,7 +5084,7 @@
                   <pic:spPr>
                     <a:xfrm>
                       <a:off x="0" y="0"/>
-                      <a:ext cx="5305157" cy="4952654"/>
+                      <a:ext cx="6133898" cy="5726329"/>
                     </a:xfrm>
                     <a:prstGeom prst="rect">
                       <a:avLst/>
@@ -4751,11 +5104,36 @@
           <w:lang w:val="it-IT"/>
         </w:rPr>
       </w:pPr>
-      <w:r>
-        <w:rPr>
-          <w:rFonts w:ascii="Times New Roman" w:hAnsi="Times New Roman" w:cs="Times New Roman"/>
-          <w:lang w:val="it-IT"/>
-        </w:rPr>
+    </w:p>
+    <w:p>
+      <w:pPr>
+        <w:rPr>
+          <w:rFonts w:ascii="Times New Roman" w:hAnsi="Times New Roman" w:cs="Times New Roman"/>
+          <w:lang w:val="it-IT"/>
+        </w:rPr>
+      </w:pPr>
+    </w:p>
+    <w:p>
+      <w:pPr>
+        <w:rPr>
+          <w:rFonts w:ascii="Times New Roman" w:hAnsi="Times New Roman" w:cs="Times New Roman"/>
+          <w:b/>
+          <w:bCs/>
+          <w:sz w:val="28"/>
+          <w:szCs w:val="28"/>
+          <w:lang w:val="it-IT"/>
+        </w:rPr>
+      </w:pPr>
+      <w:r>
+        <w:rPr>
+          <w:rFonts w:ascii="Times New Roman" w:hAnsi="Times New Roman" w:cs="Times New Roman"/>
+          <w:b/>
+          <w:bCs/>
+          <w:sz w:val="28"/>
+          <w:szCs w:val="28"/>
+          <w:lang w:val="it-IT"/>
+        </w:rPr>
+        <w:lastRenderedPageBreak/>
         <w:t>SILHOUTTE SCORE</w:t>
       </w:r>
     </w:p>
@@ -4763,6 +5141,105 @@
       <w:pPr>
         <w:rPr>
           <w:rFonts w:ascii="Times New Roman" w:hAnsi="Times New Roman" w:cs="Times New Roman"/>
+          <w:sz w:val="28"/>
+          <w:szCs w:val="28"/>
+          <w:lang w:val="it-IT"/>
+        </w:rPr>
+      </w:pPr>
+      <w:r>
+        <w:rPr>
+          <w:rFonts w:ascii="Times New Roman" w:hAnsi="Times New Roman" w:cs="Times New Roman"/>
+          <w:sz w:val="28"/>
+          <w:szCs w:val="28"/>
+          <w:lang w:val="it-IT"/>
+        </w:rPr>
+        <w:t>Per poter misurare la consistenza dei cluster, ovvero misurare quanto simili sono gli elementi che compongono ogni singolo cluster, abbiamo utilizzato il “</w:t>
+      </w:r>
+      <w:r>
+        <w:rPr>
+          <w:rFonts w:ascii="Times New Roman" w:hAnsi="Times New Roman" w:cs="Times New Roman"/>
+          <w:i/>
+          <w:iCs/>
+          <w:sz w:val="28"/>
+          <w:szCs w:val="28"/>
+          <w:lang w:val="it-IT"/>
+        </w:rPr>
+        <w:t>coefficiente di forma</w:t>
+      </w:r>
+      <w:r>
+        <w:rPr>
+          <w:rFonts w:ascii="Times New Roman" w:hAnsi="Times New Roman" w:cs="Times New Roman"/>
+          <w:i/>
+          <w:iCs/>
+          <w:sz w:val="28"/>
+          <w:szCs w:val="28"/>
+          <w:lang w:val="it-IT"/>
+        </w:rPr>
+        <w:t>”</w:t>
+      </w:r>
+      <w:r>
+        <w:rPr>
+          <w:rFonts w:ascii="Times New Roman" w:hAnsi="Times New Roman" w:cs="Times New Roman"/>
+          <w:sz w:val="28"/>
+          <w:szCs w:val="28"/>
+          <w:lang w:val="it-IT"/>
+        </w:rPr>
+        <w:t>.</w:t>
+      </w:r>
+    </w:p>
+    <w:p>
+      <w:pPr>
+        <w:rPr>
+          <w:rFonts w:ascii="Times New Roman" w:hAnsi="Times New Roman" w:cs="Times New Roman"/>
+          <w:sz w:val="28"/>
+          <w:szCs w:val="28"/>
+          <w:lang w:val="it-IT"/>
+        </w:rPr>
+      </w:pPr>
+      <w:r>
+        <w:rPr>
+          <w:rFonts w:ascii="Times New Roman" w:hAnsi="Times New Roman" w:cs="Times New Roman"/>
+          <w:sz w:val="28"/>
+          <w:szCs w:val="28"/>
+          <w:lang w:val="it-IT"/>
+        </w:rPr>
+        <w:t>Implementando il seguente algoritmo avremo come risultato un grafico il quale ripoterà la bontà del cluster variando da un range di valori [-</w:t>
+      </w:r>
+      <w:proofErr w:type="gramStart"/>
+      <w:r>
+        <w:rPr>
+          <w:rFonts w:ascii="Times New Roman" w:hAnsi="Times New Roman" w:cs="Times New Roman"/>
+          <w:sz w:val="28"/>
+          <w:szCs w:val="28"/>
+          <w:lang w:val="it-IT"/>
+        </w:rPr>
+        <w:t>1,+</w:t>
+      </w:r>
+      <w:proofErr w:type="gramEnd"/>
+      <w:r>
+        <w:rPr>
+          <w:rFonts w:ascii="Times New Roman" w:hAnsi="Times New Roman" w:cs="Times New Roman"/>
+          <w:sz w:val="28"/>
+          <w:szCs w:val="28"/>
+          <w:lang w:val="it-IT"/>
+        </w:rPr>
+        <w:t>1]</w:t>
+      </w:r>
+    </w:p>
+    <w:p>
+      <w:pPr>
+        <w:rPr>
+          <w:rFonts w:ascii="Times New Roman" w:hAnsi="Times New Roman" w:cs="Times New Roman"/>
+          <w:sz w:val="28"/>
+          <w:szCs w:val="28"/>
+          <w:lang w:val="it-IT"/>
+        </w:rPr>
+      </w:pPr>
+    </w:p>
+    <w:p>
+      <w:pPr>
+        <w:rPr>
+          <w:rFonts w:ascii="Times New Roman" w:hAnsi="Times New Roman" w:cs="Times New Roman"/>
           <w:lang w:val="it-IT"/>
         </w:rPr>
       </w:pPr>
@@ -4770,10 +5247,9 @@
         <w:rPr>
           <w:noProof/>
         </w:rPr>
-        <w:lastRenderedPageBreak/>
         <w:drawing>
-          <wp:inline distT="0" distB="0" distL="0" distR="0" wp14:anchorId="3C64F258" wp14:editId="454B70EE">
-            <wp:extent cx="6116320" cy="3817620"/>
+          <wp:inline distT="0" distB="0" distL="0" distR="0" wp14:anchorId="3C64F258" wp14:editId="600A7AF5">
+            <wp:extent cx="6048375" cy="3775211"/>
             <wp:effectExtent l="0" t="0" r="0" b="0"/>
             <wp:docPr id="12" name="Immagine 12"/>
             <wp:cNvGraphicFramePr>
@@ -4795,7 +5271,7 @@
                   <pic:spPr>
                     <a:xfrm>
                       <a:off x="0" y="0"/>
-                      <a:ext cx="6116320" cy="3817620"/>
+                      <a:ext cx="6048838" cy="3775500"/>
                     </a:xfrm>
                     <a:prstGeom prst="rect">
                       <a:avLst/>
@@ -4819,10 +5295,9 @@
         <w:rPr>
           <w:noProof/>
         </w:rPr>
-        <w:lastRenderedPageBreak/>
         <w:drawing>
-          <wp:inline distT="0" distB="0" distL="0" distR="0" wp14:anchorId="4B39C5BE" wp14:editId="0263ECDC">
-            <wp:extent cx="5924550" cy="5981700"/>
+          <wp:inline distT="0" distB="0" distL="0" distR="0" wp14:anchorId="4B39C5BE" wp14:editId="320751B4">
+            <wp:extent cx="5162550" cy="3866515"/>
             <wp:effectExtent l="0" t="0" r="0" b="0"/>
             <wp:docPr id="13" name="Immagine 13"/>
             <wp:cNvGraphicFramePr>
@@ -4844,7 +5319,7 @@
                   <pic:spPr>
                     <a:xfrm>
                       <a:off x="0" y="0"/>
-                      <a:ext cx="5924550" cy="5981700"/>
+                      <a:ext cx="5226685" cy="3914549"/>
                     </a:xfrm>
                     <a:prstGeom prst="rect">
                       <a:avLst/>
@@ -6792,6 +7267,119 @@
       <w:lvlJc w:val="left"/>
       <w:pPr>
         <w:ind w:left="7188" w:hanging="360"/>
+      </w:pPr>
+      <w:rPr>
+        <w:rFonts w:ascii="Wingdings" w:hAnsi="Wingdings" w:hint="default"/>
+      </w:rPr>
+    </w:lvl>
+  </w:abstractNum>
+  <w:abstractNum w:abstractNumId="17" w15:restartNumberingAfterBreak="0">
+    <w:nsid w:val="7A456930"/>
+    <w:multiLevelType w:val="hybridMultilevel"/>
+    <w:tmpl w:val="3E3E528E"/>
+    <w:lvl w:ilvl="0" w:tplc="04100001">
+      <w:start w:val="1"/>
+      <w:numFmt w:val="bullet"/>
+      <w:lvlText w:val=""/>
+      <w:lvlJc w:val="left"/>
+      <w:pPr>
+        <w:ind w:left="795" w:hanging="360"/>
+      </w:pPr>
+      <w:rPr>
+        <w:rFonts w:ascii="Symbol" w:hAnsi="Symbol" w:hint="default"/>
+      </w:rPr>
+    </w:lvl>
+    <w:lvl w:ilvl="1" w:tplc="04100003" w:tentative="1">
+      <w:start w:val="1"/>
+      <w:numFmt w:val="bullet"/>
+      <w:lvlText w:val="o"/>
+      <w:lvlJc w:val="left"/>
+      <w:pPr>
+        <w:ind w:left="1515" w:hanging="360"/>
+      </w:pPr>
+      <w:rPr>
+        <w:rFonts w:ascii="Courier New" w:hAnsi="Courier New" w:cs="Courier New" w:hint="default"/>
+      </w:rPr>
+    </w:lvl>
+    <w:lvl w:ilvl="2" w:tplc="04100005" w:tentative="1">
+      <w:start w:val="1"/>
+      <w:numFmt w:val="bullet"/>
+      <w:lvlText w:val=""/>
+      <w:lvlJc w:val="left"/>
+      <w:pPr>
+        <w:ind w:left="2235" w:hanging="360"/>
+      </w:pPr>
+      <w:rPr>
+        <w:rFonts w:ascii="Wingdings" w:hAnsi="Wingdings" w:hint="default"/>
+      </w:rPr>
+    </w:lvl>
+    <w:lvl w:ilvl="3" w:tplc="04100001" w:tentative="1">
+      <w:start w:val="1"/>
+      <w:numFmt w:val="bullet"/>
+      <w:lvlText w:val=""/>
+      <w:lvlJc w:val="left"/>
+      <w:pPr>
+        <w:ind w:left="2955" w:hanging="360"/>
+      </w:pPr>
+      <w:rPr>
+        <w:rFonts w:ascii="Symbol" w:hAnsi="Symbol" w:hint="default"/>
+      </w:rPr>
+    </w:lvl>
+    <w:lvl w:ilvl="4" w:tplc="04100003" w:tentative="1">
+      <w:start w:val="1"/>
+      <w:numFmt w:val="bullet"/>
+      <w:lvlText w:val="o"/>
+      <w:lvlJc w:val="left"/>
+      <w:pPr>
+        <w:ind w:left="3675" w:hanging="360"/>
+      </w:pPr>
+      <w:rPr>
+        <w:rFonts w:ascii="Courier New" w:hAnsi="Courier New" w:cs="Courier New" w:hint="default"/>
+      </w:rPr>
+    </w:lvl>
+    <w:lvl w:ilvl="5" w:tplc="04100005" w:tentative="1">
+      <w:start w:val="1"/>
+      <w:numFmt w:val="bullet"/>
+      <w:lvlText w:val=""/>
+      <w:lvlJc w:val="left"/>
+      <w:pPr>
+        <w:ind w:left="4395" w:hanging="360"/>
+      </w:pPr>
+      <w:rPr>
+        <w:rFonts w:ascii="Wingdings" w:hAnsi="Wingdings" w:hint="default"/>
+      </w:rPr>
+    </w:lvl>
+    <w:lvl w:ilvl="6" w:tplc="04100001" w:tentative="1">
+      <w:start w:val="1"/>
+      <w:numFmt w:val="bullet"/>
+      <w:lvlText w:val=""/>
+      <w:lvlJc w:val="left"/>
+      <w:pPr>
+        <w:ind w:left="5115" w:hanging="360"/>
+      </w:pPr>
+      <w:rPr>
+        <w:rFonts w:ascii="Symbol" w:hAnsi="Symbol" w:hint="default"/>
+      </w:rPr>
+    </w:lvl>
+    <w:lvl w:ilvl="7" w:tplc="04100003" w:tentative="1">
+      <w:start w:val="1"/>
+      <w:numFmt w:val="bullet"/>
+      <w:lvlText w:val="o"/>
+      <w:lvlJc w:val="left"/>
+      <w:pPr>
+        <w:ind w:left="5835" w:hanging="360"/>
+      </w:pPr>
+      <w:rPr>
+        <w:rFonts w:ascii="Courier New" w:hAnsi="Courier New" w:cs="Courier New" w:hint="default"/>
+      </w:rPr>
+    </w:lvl>
+    <w:lvl w:ilvl="8" w:tplc="04100005" w:tentative="1">
+      <w:start w:val="1"/>
+      <w:numFmt w:val="bullet"/>
+      <w:lvlText w:val=""/>
+      <w:lvlJc w:val="left"/>
+      <w:pPr>
+        <w:ind w:left="6555" w:hanging="360"/>
       </w:pPr>
       <w:rPr>
         <w:rFonts w:ascii="Wingdings" w:hAnsi="Wingdings" w:hint="default"/>
@@ -6848,6 +7436,9 @@
   </w:num>
   <w:num w:numId="17">
     <w:abstractNumId w:val="13"/>
+  </w:num>
+  <w:num w:numId="18">
+    <w:abstractNumId w:val="17"/>
   </w:num>
 </w:numbering>
 </file>

</xml_diff>